<commit_message>
added to the responsibility section
</commit_message>
<xml_diff>
--- a/Petals.docx
+++ b/Petals.docx
@@ -25,522 +25,552 @@
       <w:r>
         <w:t>Petals</w:t>
       </w:r>
+    </w:p>
+    <w:p>
+      <w:pPr>
+        <w:spacing w:after="0"/>
+      </w:pPr>
+    </w:p>
+    <w:p>
+      <w:pPr>
+        <w:spacing w:after="0"/>
+      </w:pPr>
+      <w:r>
+        <w:t>Petal 1</w:t>
+      </w:r>
+      <w:r>
+        <w:t xml:space="preserve"> - </w:t>
+      </w:r>
+      <w:r>
+        <w:t>Favorite Knowledges or Fields of Interest</w:t>
+      </w:r>
+    </w:p>
+    <w:p>
+      <w:pPr>
+        <w:pStyle w:val="ListParagraph"/>
+        <w:numPr>
+          <w:ilvl w:val="0"/>
+          <w:numId w:val="1"/>
+        </w:numPr>
+        <w:spacing w:after="0"/>
+      </w:pPr>
+      <w:r>
+        <w:t>HTML</w:t>
+      </w:r>
+    </w:p>
+    <w:p>
+      <w:pPr>
+        <w:pStyle w:val="ListParagraph"/>
+        <w:numPr>
+          <w:ilvl w:val="0"/>
+          <w:numId w:val="1"/>
+        </w:numPr>
+        <w:spacing w:after="0"/>
+      </w:pPr>
+      <w:r>
+        <w:t>CSS</w:t>
+      </w:r>
+    </w:p>
+    <w:p>
+      <w:pPr>
+        <w:pStyle w:val="ListParagraph"/>
+        <w:numPr>
+          <w:ilvl w:val="0"/>
+          <w:numId w:val="1"/>
+        </w:numPr>
+        <w:spacing w:after="0"/>
+      </w:pPr>
+      <w:r>
+        <w:t>Bootstrap</w:t>
+      </w:r>
+    </w:p>
+    <w:p>
+      <w:pPr>
+        <w:pStyle w:val="ListParagraph"/>
+        <w:numPr>
+          <w:ilvl w:val="0"/>
+          <w:numId w:val="1"/>
+        </w:numPr>
+        <w:spacing w:after="0"/>
+      </w:pPr>
+      <w:r>
+        <w:t>JavaScript</w:t>
+      </w:r>
+    </w:p>
+    <w:p>
+      <w:pPr>
+        <w:pStyle w:val="ListParagraph"/>
+        <w:numPr>
+          <w:ilvl w:val="0"/>
+          <w:numId w:val="1"/>
+        </w:numPr>
+        <w:spacing w:after="0"/>
+      </w:pPr>
+      <w:r>
+        <w:t>JQuery</w:t>
+      </w:r>
+    </w:p>
+    <w:p>
+      <w:pPr>
+        <w:pStyle w:val="ListParagraph"/>
+        <w:numPr>
+          <w:ilvl w:val="0"/>
+          <w:numId w:val="1"/>
+        </w:numPr>
+        <w:spacing w:after="0"/>
+      </w:pPr>
+      <w:r>
+        <w:t>Reconciliation</w:t>
+      </w:r>
+    </w:p>
+    <w:p>
+      <w:pPr>
+        <w:pStyle w:val="ListParagraph"/>
+        <w:numPr>
+          <w:ilvl w:val="0"/>
+          <w:numId w:val="1"/>
+        </w:numPr>
+        <w:spacing w:after="0"/>
+      </w:pPr>
+      <w:r>
+        <w:t>Accounting</w:t>
+      </w:r>
+    </w:p>
+    <w:p>
+      <w:pPr>
+        <w:pStyle w:val="ListParagraph"/>
+        <w:numPr>
+          <w:ilvl w:val="0"/>
+          <w:numId w:val="1"/>
+        </w:numPr>
+        <w:spacing w:after="0"/>
+      </w:pPr>
+      <w:r>
+        <w:t>Music</w:t>
+      </w:r>
+    </w:p>
+    <w:p>
+      <w:pPr>
+        <w:pStyle w:val="ListParagraph"/>
+        <w:numPr>
+          <w:ilvl w:val="0"/>
+          <w:numId w:val="1"/>
+        </w:numPr>
+        <w:spacing w:after="0"/>
+      </w:pPr>
+      <w:r>
+        <w:t>Cats</w:t>
+      </w:r>
+    </w:p>
+    <w:p>
+      <w:pPr>
+        <w:pStyle w:val="ListParagraph"/>
+        <w:numPr>
+          <w:ilvl w:val="0"/>
+          <w:numId w:val="1"/>
+        </w:numPr>
+        <w:spacing w:after="0"/>
+      </w:pPr>
+      <w:r>
+        <w:t>Video games</w:t>
+      </w:r>
+    </w:p>
+    <w:p>
+      <w:pPr>
+        <w:spacing w:after="0"/>
+      </w:pPr>
+    </w:p>
+    <w:p>
+      <w:pPr>
+        <w:spacing w:after="0"/>
+      </w:pPr>
+    </w:p>
+    <w:p>
+      <w:pPr>
+        <w:spacing w:after="0"/>
+      </w:pPr>
+      <w:r>
+        <w:t>Petal 2</w:t>
+      </w:r>
+      <w:r>
+        <w:t xml:space="preserve"> - </w:t>
+      </w:r>
+      <w:r>
+        <w:t>My preferred kinds of people to work with</w:t>
+      </w:r>
+    </w:p>
+    <w:p>
+      <w:pPr>
+        <w:pStyle w:val="ListParagraph"/>
+        <w:numPr>
+          <w:ilvl w:val="0"/>
+          <w:numId w:val="6"/>
+        </w:numPr>
+        <w:spacing w:after="0"/>
+      </w:pPr>
+      <w:r>
+        <w:t>Curious</w:t>
+      </w:r>
+    </w:p>
+    <w:p>
+      <w:pPr>
+        <w:pStyle w:val="ListParagraph"/>
+        <w:numPr>
+          <w:ilvl w:val="0"/>
+          <w:numId w:val="6"/>
+        </w:numPr>
+        <w:spacing w:after="0"/>
+      </w:pPr>
+      <w:r>
+        <w:t>Inquisitive</w:t>
+      </w:r>
+    </w:p>
+    <w:p>
+      <w:pPr>
+        <w:pStyle w:val="ListParagraph"/>
+        <w:numPr>
+          <w:ilvl w:val="0"/>
+          <w:numId w:val="6"/>
+        </w:numPr>
+        <w:spacing w:after="0"/>
+      </w:pPr>
+      <w:r>
+        <w:t>Patient</w:t>
+      </w:r>
+    </w:p>
+    <w:p>
+      <w:pPr>
+        <w:pStyle w:val="ListParagraph"/>
+        <w:numPr>
+          <w:ilvl w:val="0"/>
+          <w:numId w:val="6"/>
+        </w:numPr>
+        <w:spacing w:after="0"/>
+      </w:pPr>
+      <w:r>
+        <w:t>Collaborative</w:t>
+      </w:r>
+    </w:p>
+    <w:p>
+      <w:pPr>
+        <w:pStyle w:val="ListParagraph"/>
+        <w:numPr>
+          <w:ilvl w:val="0"/>
+          <w:numId w:val="6"/>
+        </w:numPr>
+        <w:spacing w:after="0"/>
+      </w:pPr>
+      <w:r>
+        <w:t>Hard-working</w:t>
+      </w:r>
+    </w:p>
+    <w:p>
+      <w:pPr>
+        <w:pStyle w:val="ListParagraph"/>
+        <w:numPr>
+          <w:ilvl w:val="0"/>
+          <w:numId w:val="6"/>
+        </w:numPr>
+        <w:spacing w:after="0"/>
+      </w:pPr>
+      <w:r>
+        <w:t>Friendly</w:t>
+      </w:r>
+    </w:p>
+    <w:p>
+      <w:pPr>
+        <w:pStyle w:val="ListParagraph"/>
+        <w:numPr>
+          <w:ilvl w:val="0"/>
+          <w:numId w:val="6"/>
+        </w:numPr>
+        <w:spacing w:after="0"/>
+      </w:pPr>
+      <w:r>
+        <w:t>Focused</w:t>
+      </w:r>
+    </w:p>
+    <w:p>
+      <w:pPr>
+        <w:spacing w:after="0"/>
+      </w:pPr>
+    </w:p>
+    <w:p>
+      <w:pPr>
+        <w:spacing w:after="0"/>
+      </w:pPr>
+    </w:p>
+    <w:p>
+      <w:pPr>
+        <w:spacing w:after="0"/>
+      </w:pPr>
+      <w:r>
+        <w:t xml:space="preserve">Petal 3 </w:t>
+      </w:r>
+      <w:r>
+        <w:t xml:space="preserve">- </w:t>
+      </w:r>
+      <w:r>
+        <w:t>Favorite Transferrable Skills</w:t>
+      </w:r>
+    </w:p>
+    <w:p>
+      <w:pPr>
+        <w:pStyle w:val="ListParagraph"/>
+        <w:numPr>
+          <w:ilvl w:val="0"/>
+          <w:numId w:val="3"/>
+        </w:numPr>
+        <w:spacing w:after="0"/>
+      </w:pPr>
+      <w:r>
+        <w:t>Investigate</w:t>
+      </w:r>
+    </w:p>
+    <w:p>
+      <w:pPr>
+        <w:pStyle w:val="ListParagraph"/>
+        <w:numPr>
+          <w:ilvl w:val="0"/>
+          <w:numId w:val="3"/>
+        </w:numPr>
+        <w:spacing w:after="0"/>
+      </w:pPr>
+      <w:r>
+        <w:t>Analyze</w:t>
+      </w:r>
+    </w:p>
+    <w:p>
+      <w:pPr>
+        <w:pStyle w:val="ListParagraph"/>
+        <w:numPr>
+          <w:ilvl w:val="0"/>
+          <w:numId w:val="3"/>
+        </w:numPr>
+        <w:spacing w:after="0"/>
+      </w:pPr>
+      <w:r>
+        <w:t>Create</w:t>
+      </w:r>
+    </w:p>
+    <w:p>
+      <w:pPr>
+        <w:pStyle w:val="ListParagraph"/>
+        <w:numPr>
+          <w:ilvl w:val="0"/>
+          <w:numId w:val="3"/>
+        </w:numPr>
+        <w:spacing w:after="0"/>
+      </w:pPr>
+      <w:r>
+        <w:t>Collaborate</w:t>
+      </w:r>
+    </w:p>
+    <w:p>
+      <w:pPr>
+        <w:pStyle w:val="ListParagraph"/>
+        <w:numPr>
+          <w:ilvl w:val="0"/>
+          <w:numId w:val="3"/>
+        </w:numPr>
+        <w:spacing w:after="0"/>
+      </w:pPr>
+      <w:r>
+        <w:t>Cooperate</w:t>
+      </w:r>
+    </w:p>
+    <w:p>
+      <w:pPr>
+        <w:spacing w:after="0"/>
+      </w:pPr>
+    </w:p>
+    <w:p>
+      <w:pPr>
+        <w:spacing w:after="0"/>
+      </w:pPr>
+      <w:r>
+        <w:t>Petal 4 – Fav working conditions</w:t>
+      </w:r>
+    </w:p>
+    <w:p>
+      <w:pPr>
+        <w:pStyle w:val="ListParagraph"/>
+        <w:numPr>
+          <w:ilvl w:val="0"/>
+          <w:numId w:val="4"/>
+        </w:numPr>
+        <w:spacing w:after="0"/>
+      </w:pPr>
+      <w:r>
+        <w:t>Open floor plan</w:t>
+      </w:r>
+      <w:r>
+        <w:t xml:space="preserve"> – not really important but I prefer it to being isolated in a big cubicle</w:t>
+      </w:r>
+    </w:p>
+    <w:p>
+      <w:pPr>
+        <w:pStyle w:val="ListParagraph"/>
+        <w:numPr>
+          <w:ilvl w:val="0"/>
+          <w:numId w:val="4"/>
+        </w:numPr>
+        <w:spacing w:after="0"/>
+      </w:pPr>
+      <w:r>
+        <w:t>Health plan/401k – fairly important</w:t>
+      </w:r>
+    </w:p>
+    <w:p>
+      <w:pPr>
+        <w:pStyle w:val="ListParagraph"/>
+        <w:numPr>
+          <w:ilvl w:val="0"/>
+          <w:numId w:val="4"/>
+        </w:numPr>
+        <w:spacing w:after="0"/>
+      </w:pPr>
+      <w:r>
+        <w:t>Room for growth</w:t>
+      </w:r>
+    </w:p>
+    <w:p>
+      <w:pPr>
+        <w:pStyle w:val="ListParagraph"/>
+        <w:numPr>
+          <w:ilvl w:val="0"/>
+          <w:numId w:val="4"/>
+        </w:numPr>
+        <w:spacing w:after="0"/>
+      </w:pPr>
+      <w:r>
+        <w:t>Opportunities to learn new things</w:t>
+      </w:r>
+    </w:p>
+    <w:p>
+      <w:pPr>
+        <w:pStyle w:val="ListParagraph"/>
+        <w:numPr>
+          <w:ilvl w:val="0"/>
+          <w:numId w:val="4"/>
+        </w:numPr>
+        <w:spacing w:after="0"/>
+      </w:pPr>
+      <w:r>
+        <w:t>In city – for now</w:t>
+      </w:r>
+    </w:p>
+    <w:p>
+      <w:pPr>
+        <w:spacing w:after="0"/>
+      </w:pPr>
+    </w:p>
+    <w:p>
+      <w:pPr>
+        <w:spacing w:after="0"/>
+      </w:pPr>
+      <w:r>
+        <w:t xml:space="preserve">Petal 5 </w:t>
+      </w:r>
+      <w:r>
+        <w:t>–</w:t>
+      </w:r>
+      <w:r>
+        <w:t xml:space="preserve"> </w:t>
+      </w:r>
+      <w:r>
+        <w:t>Salary</w:t>
+      </w:r>
+      <w:r>
+        <w:t>/Level of Responsibility</w:t>
+      </w:r>
+      <w:r>
+        <w:t>:</w:t>
+      </w:r>
+    </w:p>
+    <w:p>
+      <w:pPr>
+        <w:pStyle w:val="ListParagraph"/>
+        <w:numPr>
+          <w:ilvl w:val="0"/>
+          <w:numId w:val="8"/>
+        </w:numPr>
+        <w:spacing w:after="0"/>
+      </w:pPr>
+      <w:r>
+        <w:t>Stretch goal – 80k+</w:t>
+      </w:r>
+    </w:p>
+    <w:p>
+      <w:pPr>
+        <w:pStyle w:val="ListParagraph"/>
+        <w:numPr>
+          <w:ilvl w:val="0"/>
+          <w:numId w:val="8"/>
+        </w:numPr>
+        <w:spacing w:after="0"/>
+      </w:pPr>
+      <w:r>
+        <w:lastRenderedPageBreak/>
+        <w:t>60k+ would be nice</w:t>
+      </w:r>
+    </w:p>
+    <w:p>
+      <w:pPr>
+        <w:pStyle w:val="ListParagraph"/>
+        <w:numPr>
+          <w:ilvl w:val="0"/>
+          <w:numId w:val="7"/>
+        </w:numPr>
+        <w:spacing w:after="0"/>
+      </w:pPr>
+      <w:r>
+        <w:t xml:space="preserve">I’d prefer a nice salary but I understand that my there may be limitations since I’m coming from a completely different field and my college degree is not in computer science. However my degree is technically called Accounting and Information Systems so that is kind of technology related. Maybe I could try to leverage that even though honestly the Information Systems stuff we learned was mostly conceptual.  </w:t>
+      </w:r>
+    </w:p>
+    <w:p>
+      <w:pPr>
+        <w:pStyle w:val="ListParagraph"/>
+        <w:numPr>
+          <w:ilvl w:val="0"/>
+          <w:numId w:val="7"/>
+        </w:numPr>
+        <w:spacing w:after="0"/>
+      </w:pPr>
+      <w:r>
+        <w:t>My biggest point of apprehension with this bootcamp is what I would do if the only job offers I got were for less than money than what I make now. I currently make 60k.</w:t>
+      </w:r>
+      <w:r>
+        <w:t xml:space="preserve"> </w:t>
+      </w:r>
+    </w:p>
+    <w:p>
+      <w:pPr>
+        <w:pStyle w:val="ListParagraph"/>
+        <w:numPr>
+          <w:ilvl w:val="0"/>
+          <w:numId w:val="7"/>
+        </w:numPr>
+        <w:spacing w:after="0"/>
+      </w:pPr>
+      <w:r>
+        <w:t xml:space="preserve">Responsibility: For my first job after this class I would like to do as much actual coding as possible. Perhaps further along in my career I would think about trying to get a position managing projects. </w:t>
+      </w:r>
+    </w:p>
+    <w:p>
+      <w:pPr>
+        <w:pStyle w:val="ListParagraph"/>
+        <w:numPr>
+          <w:ilvl w:val="0"/>
+          <w:numId w:val="7"/>
+        </w:numPr>
+        <w:spacing w:after="0"/>
+      </w:pPr>
+      <w:r>
+        <w:t xml:space="preserve">Responsibility: Another option I had in mind when I first started learning codes was a business analyst (BA) type of role. This is the person who is the middle man/woman between the business and IT when implementing a new technology. When my company was implementing a new invoice system I worked a lot with a BA to provide them requirements for the system. I thought their job seemed interesting, and working on this project is one of the main reasons I decided to learn coding. I wrote about this in my essay. However, as I have been progressing in this class, I think I might prefer something more pure coding, especially starting out, so I could really get a lot of practice and experience before I tried to move into such a role. </w:t>
+      </w:r>
       <w:bookmarkStart w:id="0" w:name="_GoBack"/>
       <w:bookmarkEnd w:id="0"/>
-    </w:p>
-    <w:p>
-      <w:pPr>
-        <w:spacing w:after="0"/>
-      </w:pPr>
-    </w:p>
-    <w:p>
-      <w:pPr>
-        <w:spacing w:after="0"/>
-      </w:pPr>
-      <w:r>
-        <w:t>Petal 1</w:t>
-      </w:r>
-      <w:r>
-        <w:t xml:space="preserve"> - </w:t>
-      </w:r>
-      <w:r>
-        <w:t>Favorite Knowledges or Fields of Interest</w:t>
-      </w:r>
-    </w:p>
-    <w:p>
-      <w:pPr>
-        <w:pStyle w:val="ListParagraph"/>
-        <w:numPr>
-          <w:ilvl w:val="0"/>
-          <w:numId w:val="1"/>
-        </w:numPr>
-        <w:spacing w:after="0"/>
-      </w:pPr>
-      <w:r>
-        <w:t>HTML</w:t>
-      </w:r>
-    </w:p>
-    <w:p>
-      <w:pPr>
-        <w:pStyle w:val="ListParagraph"/>
-        <w:numPr>
-          <w:ilvl w:val="0"/>
-          <w:numId w:val="1"/>
-        </w:numPr>
-        <w:spacing w:after="0"/>
-      </w:pPr>
-      <w:r>
-        <w:t>CSS</w:t>
-      </w:r>
-    </w:p>
-    <w:p>
-      <w:pPr>
-        <w:pStyle w:val="ListParagraph"/>
-        <w:numPr>
-          <w:ilvl w:val="0"/>
-          <w:numId w:val="1"/>
-        </w:numPr>
-        <w:spacing w:after="0"/>
-      </w:pPr>
-      <w:r>
-        <w:t>Bootstrap</w:t>
-      </w:r>
-    </w:p>
-    <w:p>
-      <w:pPr>
-        <w:pStyle w:val="ListParagraph"/>
-        <w:numPr>
-          <w:ilvl w:val="0"/>
-          <w:numId w:val="1"/>
-        </w:numPr>
-        <w:spacing w:after="0"/>
-      </w:pPr>
-      <w:r>
-        <w:t>JavaScript</w:t>
-      </w:r>
-    </w:p>
-    <w:p>
-      <w:pPr>
-        <w:pStyle w:val="ListParagraph"/>
-        <w:numPr>
-          <w:ilvl w:val="0"/>
-          <w:numId w:val="1"/>
-        </w:numPr>
-        <w:spacing w:after="0"/>
-      </w:pPr>
-      <w:r>
-        <w:t>JQuery</w:t>
-      </w:r>
-    </w:p>
-    <w:p>
-      <w:pPr>
-        <w:pStyle w:val="ListParagraph"/>
-        <w:numPr>
-          <w:ilvl w:val="0"/>
-          <w:numId w:val="1"/>
-        </w:numPr>
-        <w:spacing w:after="0"/>
-      </w:pPr>
-      <w:r>
-        <w:t>Reconciliation</w:t>
-      </w:r>
-    </w:p>
-    <w:p>
-      <w:pPr>
-        <w:pStyle w:val="ListParagraph"/>
-        <w:numPr>
-          <w:ilvl w:val="0"/>
-          <w:numId w:val="1"/>
-        </w:numPr>
-        <w:spacing w:after="0"/>
-      </w:pPr>
-      <w:r>
-        <w:t>Accounting</w:t>
-      </w:r>
-    </w:p>
-    <w:p>
-      <w:pPr>
-        <w:pStyle w:val="ListParagraph"/>
-        <w:numPr>
-          <w:ilvl w:val="0"/>
-          <w:numId w:val="1"/>
-        </w:numPr>
-        <w:spacing w:after="0"/>
-      </w:pPr>
-      <w:r>
-        <w:t>Music</w:t>
-      </w:r>
-    </w:p>
-    <w:p>
-      <w:pPr>
-        <w:pStyle w:val="ListParagraph"/>
-        <w:numPr>
-          <w:ilvl w:val="0"/>
-          <w:numId w:val="1"/>
-        </w:numPr>
-        <w:spacing w:after="0"/>
-      </w:pPr>
-      <w:r>
-        <w:t>Cats</w:t>
-      </w:r>
-    </w:p>
-    <w:p>
-      <w:pPr>
-        <w:pStyle w:val="ListParagraph"/>
-        <w:numPr>
-          <w:ilvl w:val="0"/>
-          <w:numId w:val="1"/>
-        </w:numPr>
-        <w:spacing w:after="0"/>
-      </w:pPr>
-      <w:r>
-        <w:t>Video games</w:t>
-      </w:r>
-    </w:p>
-    <w:p>
-      <w:pPr>
-        <w:spacing w:after="0"/>
-      </w:pPr>
-    </w:p>
-    <w:p>
-      <w:pPr>
-        <w:spacing w:after="0"/>
-      </w:pPr>
-    </w:p>
-    <w:p>
-      <w:pPr>
-        <w:spacing w:after="0"/>
-      </w:pPr>
-      <w:r>
-        <w:t>Petal 2</w:t>
-      </w:r>
-      <w:r>
-        <w:t xml:space="preserve"> - </w:t>
-      </w:r>
-      <w:r>
-        <w:t>My preferred kinds of people to work with</w:t>
-      </w:r>
-    </w:p>
-    <w:p>
-      <w:pPr>
-        <w:pStyle w:val="ListParagraph"/>
-        <w:numPr>
-          <w:ilvl w:val="0"/>
-          <w:numId w:val="6"/>
-        </w:numPr>
-        <w:spacing w:after="0"/>
-      </w:pPr>
-      <w:r>
-        <w:t>Curious</w:t>
-      </w:r>
-    </w:p>
-    <w:p>
-      <w:pPr>
-        <w:pStyle w:val="ListParagraph"/>
-        <w:numPr>
-          <w:ilvl w:val="0"/>
-          <w:numId w:val="6"/>
-        </w:numPr>
-        <w:spacing w:after="0"/>
-      </w:pPr>
-      <w:r>
-        <w:t>Inquisitive</w:t>
-      </w:r>
-    </w:p>
-    <w:p>
-      <w:pPr>
-        <w:pStyle w:val="ListParagraph"/>
-        <w:numPr>
-          <w:ilvl w:val="0"/>
-          <w:numId w:val="6"/>
-        </w:numPr>
-        <w:spacing w:after="0"/>
-      </w:pPr>
-      <w:r>
-        <w:t>Patient</w:t>
-      </w:r>
-    </w:p>
-    <w:p>
-      <w:pPr>
-        <w:pStyle w:val="ListParagraph"/>
-        <w:numPr>
-          <w:ilvl w:val="0"/>
-          <w:numId w:val="6"/>
-        </w:numPr>
-        <w:spacing w:after="0"/>
-      </w:pPr>
-      <w:r>
-        <w:t>Collaborative</w:t>
-      </w:r>
-    </w:p>
-    <w:p>
-      <w:pPr>
-        <w:pStyle w:val="ListParagraph"/>
-        <w:numPr>
-          <w:ilvl w:val="0"/>
-          <w:numId w:val="6"/>
-        </w:numPr>
-        <w:spacing w:after="0"/>
-      </w:pPr>
-      <w:r>
-        <w:t>Hard-working</w:t>
-      </w:r>
-    </w:p>
-    <w:p>
-      <w:pPr>
-        <w:pStyle w:val="ListParagraph"/>
-        <w:numPr>
-          <w:ilvl w:val="0"/>
-          <w:numId w:val="6"/>
-        </w:numPr>
-        <w:spacing w:after="0"/>
-      </w:pPr>
-      <w:r>
-        <w:t>Friendly</w:t>
-      </w:r>
-    </w:p>
-    <w:p>
-      <w:pPr>
-        <w:pStyle w:val="ListParagraph"/>
-        <w:numPr>
-          <w:ilvl w:val="0"/>
-          <w:numId w:val="6"/>
-        </w:numPr>
-        <w:spacing w:after="0"/>
-      </w:pPr>
-      <w:r>
-        <w:t>Focused</w:t>
-      </w:r>
-    </w:p>
-    <w:p>
-      <w:pPr>
-        <w:spacing w:after="0"/>
-      </w:pPr>
-    </w:p>
-    <w:p>
-      <w:pPr>
-        <w:spacing w:after="0"/>
-      </w:pPr>
-    </w:p>
-    <w:p>
-      <w:pPr>
-        <w:spacing w:after="0"/>
-      </w:pPr>
-      <w:r>
-        <w:t xml:space="preserve">Petal 3 </w:t>
-      </w:r>
-      <w:r>
-        <w:t xml:space="preserve">- </w:t>
-      </w:r>
-      <w:r>
-        <w:t>Favorite Transferrable Skills</w:t>
-      </w:r>
-    </w:p>
-    <w:p>
-      <w:pPr>
-        <w:pStyle w:val="ListParagraph"/>
-        <w:numPr>
-          <w:ilvl w:val="0"/>
-          <w:numId w:val="3"/>
-        </w:numPr>
-        <w:spacing w:after="0"/>
-      </w:pPr>
-      <w:r>
-        <w:t>Investigate</w:t>
-      </w:r>
-    </w:p>
-    <w:p>
-      <w:pPr>
-        <w:pStyle w:val="ListParagraph"/>
-        <w:numPr>
-          <w:ilvl w:val="0"/>
-          <w:numId w:val="3"/>
-        </w:numPr>
-        <w:spacing w:after="0"/>
-      </w:pPr>
-      <w:r>
-        <w:t>Analyze</w:t>
-      </w:r>
-    </w:p>
-    <w:p>
-      <w:pPr>
-        <w:pStyle w:val="ListParagraph"/>
-        <w:numPr>
-          <w:ilvl w:val="0"/>
-          <w:numId w:val="3"/>
-        </w:numPr>
-        <w:spacing w:after="0"/>
-      </w:pPr>
-      <w:r>
-        <w:t>Create</w:t>
-      </w:r>
-    </w:p>
-    <w:p>
-      <w:pPr>
-        <w:pStyle w:val="ListParagraph"/>
-        <w:numPr>
-          <w:ilvl w:val="0"/>
-          <w:numId w:val="3"/>
-        </w:numPr>
-        <w:spacing w:after="0"/>
-      </w:pPr>
-      <w:r>
-        <w:t>Collaborate</w:t>
-      </w:r>
-    </w:p>
-    <w:p>
-      <w:pPr>
-        <w:pStyle w:val="ListParagraph"/>
-        <w:numPr>
-          <w:ilvl w:val="0"/>
-          <w:numId w:val="3"/>
-        </w:numPr>
-        <w:spacing w:after="0"/>
-      </w:pPr>
-      <w:r>
-        <w:t>Cooperate</w:t>
-      </w:r>
-    </w:p>
-    <w:p>
-      <w:pPr>
-        <w:spacing w:after="0"/>
-      </w:pPr>
-    </w:p>
-    <w:p>
-      <w:pPr>
-        <w:spacing w:after="0"/>
-      </w:pPr>
-      <w:r>
-        <w:t>Petal 4 – Fav working conditions</w:t>
-      </w:r>
-    </w:p>
-    <w:p>
-      <w:pPr>
-        <w:pStyle w:val="ListParagraph"/>
-        <w:numPr>
-          <w:ilvl w:val="0"/>
-          <w:numId w:val="4"/>
-        </w:numPr>
-        <w:spacing w:after="0"/>
-      </w:pPr>
-      <w:r>
-        <w:t>Open floor plan</w:t>
-      </w:r>
-      <w:r>
-        <w:t xml:space="preserve"> – not really important but I prefer it to being isolated in a big cubicle</w:t>
-      </w:r>
-    </w:p>
-    <w:p>
-      <w:pPr>
-        <w:pStyle w:val="ListParagraph"/>
-        <w:numPr>
-          <w:ilvl w:val="0"/>
-          <w:numId w:val="4"/>
-        </w:numPr>
-        <w:spacing w:after="0"/>
-      </w:pPr>
-      <w:r>
-        <w:t>Health plan/401k – fairly important</w:t>
-      </w:r>
-    </w:p>
-    <w:p>
-      <w:pPr>
-        <w:pStyle w:val="ListParagraph"/>
-        <w:numPr>
-          <w:ilvl w:val="0"/>
-          <w:numId w:val="4"/>
-        </w:numPr>
-        <w:spacing w:after="0"/>
-      </w:pPr>
-      <w:r>
-        <w:t>Room for growth</w:t>
-      </w:r>
-    </w:p>
-    <w:p>
-      <w:pPr>
-        <w:pStyle w:val="ListParagraph"/>
-        <w:numPr>
-          <w:ilvl w:val="0"/>
-          <w:numId w:val="4"/>
-        </w:numPr>
-        <w:spacing w:after="0"/>
-      </w:pPr>
-      <w:r>
-        <w:t>Opportunities to learn new things</w:t>
-      </w:r>
-    </w:p>
-    <w:p>
-      <w:pPr>
-        <w:pStyle w:val="ListParagraph"/>
-        <w:numPr>
-          <w:ilvl w:val="0"/>
-          <w:numId w:val="4"/>
-        </w:numPr>
-        <w:spacing w:after="0"/>
-      </w:pPr>
-      <w:r>
-        <w:t>In city – for now</w:t>
-      </w:r>
-    </w:p>
-    <w:p>
-      <w:pPr>
-        <w:spacing w:after="0"/>
-      </w:pPr>
-    </w:p>
-    <w:p>
-      <w:pPr>
-        <w:spacing w:after="0"/>
-      </w:pPr>
-      <w:r>
-        <w:t xml:space="preserve">Petal 5 - </w:t>
-      </w:r>
-      <w:r>
-        <w:t>Salary:</w:t>
-      </w:r>
-    </w:p>
-    <w:p>
-      <w:pPr>
-        <w:pStyle w:val="ListParagraph"/>
-        <w:numPr>
-          <w:ilvl w:val="0"/>
-          <w:numId w:val="8"/>
-        </w:numPr>
-        <w:spacing w:after="0"/>
-      </w:pPr>
-      <w:r>
-        <w:t>Stretch goal – 80k+</w:t>
-      </w:r>
-    </w:p>
-    <w:p>
-      <w:pPr>
-        <w:pStyle w:val="ListParagraph"/>
-        <w:numPr>
-          <w:ilvl w:val="0"/>
-          <w:numId w:val="8"/>
-        </w:numPr>
-        <w:spacing w:after="0"/>
-      </w:pPr>
-      <w:r>
-        <w:lastRenderedPageBreak/>
-        <w:t>60k+ would be nice</w:t>
-      </w:r>
-    </w:p>
-    <w:p>
-      <w:pPr>
-        <w:pStyle w:val="ListParagraph"/>
-        <w:numPr>
-          <w:ilvl w:val="0"/>
-          <w:numId w:val="7"/>
-        </w:numPr>
-        <w:spacing w:after="0"/>
-      </w:pPr>
-      <w:r>
-        <w:t xml:space="preserve">I’d prefer a nice salary but I understand that my there may be limitations since I’m coming from a completely different field and my college degree is not in computer science. However my degree is technically called Accounting and Information Systems so that is kind of technology related. Maybe I could try to leverage that even though honestly the Information Systems stuff we learned was mostly conceptual.  </w:t>
-      </w:r>
-    </w:p>
-    <w:p>
-      <w:pPr>
-        <w:pStyle w:val="ListParagraph"/>
-        <w:numPr>
-          <w:ilvl w:val="0"/>
-          <w:numId w:val="7"/>
-        </w:numPr>
-        <w:spacing w:after="0"/>
-      </w:pPr>
-      <w:r>
-        <w:t xml:space="preserve">My biggest point of apprehension with this </w:t>
-      </w:r>
-      <w:proofErr w:type="spellStart"/>
-      <w:r>
-        <w:t>bootcamp</w:t>
-      </w:r>
-      <w:proofErr w:type="spellEnd"/>
-      <w:r>
-        <w:t xml:space="preserve"> is what I would do if the only job offers I got were for less than money than what I make now. I currently make 60k.</w:t>
-      </w:r>
-      <w:r>
-        <w:t xml:space="preserve"> </w:t>
-      </w:r>
     </w:p>
     <w:p>
       <w:pPr>

</xml_diff>